<commit_message>
Follow Micky Kelager's PDF.
</commit_message>
<xml_diff>
--- a/SPHノート.docx
+++ b/SPHノート.docx
@@ -3,11 +3,6 @@
 <w:document xmlns:wpc="http://schemas.microsoft.com/office/word/2010/wordprocessingCanvas" xmlns:mc="http://schemas.openxmlformats.org/markup-compatibility/2006" xmlns:o="urn:schemas-microsoft-com:office:office" xmlns:r="http://schemas.openxmlformats.org/officeDocument/2006/relationships" xmlns:m="http://schemas.openxmlformats.org/officeDocument/2006/math" xmlns:v="urn:schemas-microsoft-com:vml" xmlns:wp14="http://schemas.microsoft.com/office/word/2010/wordprocessingDrawing" xmlns:wp="http://schemas.openxmlformats.org/drawingml/2006/wordprocessingDrawing" xmlns:w10="urn:schemas-microsoft-com:office:word" xmlns:w="http://schemas.openxmlformats.org/wordprocessingml/2006/main" xmlns:w14="http://schemas.microsoft.com/office/word/2010/wordml" xmlns:wpg="http://schemas.microsoft.com/office/word/2010/wordprocessingGroup" xmlns:wpi="http://schemas.microsoft.com/office/word/2010/wordprocessingInk" xmlns:wne="http://schemas.microsoft.com/office/word/2006/wordml" xmlns:wps="http://schemas.microsoft.com/office/word/2010/wordprocessingShape" mc:Ignorable="w14 wp14">
   <w:body>
     <w:p>
-      <w:pPr>
-        <w:rPr>
-          <w:rFonts w:hint="eastAsia"/>
-        </w:rPr>
-      </w:pPr>
       <w:r>
         <w:rPr>
           <w:rFonts w:hint="eastAsia"/>
@@ -16,11 +11,6 @@
       </w:r>
     </w:p>
     <w:p>
-      <w:pPr>
-        <w:rPr>
-          <w:rFonts w:hint="eastAsia"/>
-        </w:rPr>
-      </w:pPr>
       <w:hyperlink r:id="rId8" w:history="1">
         <w:r>
           <w:rPr>
@@ -30,13 +20,7 @@
         </w:r>
       </w:hyperlink>
     </w:p>
-    <w:p>
-      <w:pPr>
-        <w:rPr>
-          <w:rFonts w:hint="eastAsia"/>
-        </w:rPr>
-      </w:pPr>
-    </w:p>
+    <w:p/>
     <w:p>
       <w:pPr>
         <w:pStyle w:val="Heading1"/>
@@ -3747,8 +3731,6 @@
         </w:rPr>
         <w:t>6</w:t>
       </w:r>
-      <w:bookmarkStart w:id="0" w:name="_GoBack"/>
-      <w:bookmarkEnd w:id="0"/>
       <w:r>
         <w:rPr>
           <w:rFonts w:ascii="Courier New" w:hAnsi="Courier New" w:cs="Courier New" w:hint="eastAsia"/>
@@ -3779,11 +3761,6 @@
       </w:r>
     </w:p>
     <w:p>
-      <w:pPr>
-        <w:rPr>
-          <w:rFonts w:hint="eastAsia"/>
-        </w:rPr>
-      </w:pPr>
       <w:r>
         <w:rPr>
           <w:rFonts w:hint="eastAsia"/>
@@ -4719,11 +4696,6 @@
       </w:r>
     </w:p>
     <w:p>
-      <w:pPr>
-        <w:rPr>
-          <w:rFonts w:hint="eastAsia"/>
-        </w:rPr>
-      </w:pPr>
       <m:oMathPara>
         <m:oMath>
           <m:sSub>
@@ -4758,13 +4730,7 @@
             <w:rPr>
               <w:rFonts w:ascii="Cambria Math" w:hAnsi="Cambria Math"/>
             </w:rPr>
-            <m:t>=</m:t>
-          </m:r>
-          <m:r>
-            <w:rPr>
-              <w:rFonts w:ascii="Cambria Math" w:hAnsi="Cambria Math"/>
-            </w:rPr>
-            <m:t>k</m:t>
+            <m:t>=k</m:t>
           </m:r>
           <m:d>
             <m:dPr>
@@ -4840,11 +4806,6 @@
       </m:oMathPara>
     </w:p>
     <w:p>
-      <w:pPr>
-        <w:rPr>
-          <w:rFonts w:hint="eastAsia"/>
-        </w:rPr>
-      </w:pPr>
       <w:r>
         <w:rPr>
           <w:rFonts w:hint="eastAsia"/>
@@ -7826,11 +7787,6 @@
       </w:r>
     </w:p>
     <w:p>
-      <w:pPr>
-        <w:rPr>
-          <w:rFonts w:hint="eastAsia"/>
-        </w:rPr>
-      </w:pPr>
       <m:oMathPara>
         <m:oMath>
           <m:r>
@@ -8738,11 +8694,6 @@
       </m:oMathPara>
     </w:p>
     <w:p>
-      <w:pPr>
-        <w:rPr>
-          <w:rFonts w:hint="eastAsia"/>
-        </w:rPr>
-      </w:pPr>
       <w:r>
         <w:rPr>
           <w:rFonts w:hint="eastAsia"/>
@@ -8759,17 +8710,7 @@
             <w:rFonts w:ascii="Cambria Math" w:hAnsi="Cambria Math"/>
             <w:highlight w:val="yellow"/>
           </w:rPr>
-          <m:t>r</m:t>
-        </m:r>
-        <m:r>
-          <m:rPr>
-            <m:sty m:val="bi"/>
-          </m:rPr>
-          <w:rPr>
-            <w:rFonts w:ascii="Cambria Math" w:hAnsi="Cambria Math"/>
-            <w:highlight w:val="yellow"/>
-          </w:rPr>
-          <m:t>→</m:t>
+          <m:t>r→</m:t>
         </m:r>
         <m:r>
           <m:rPr>
@@ -9011,6 +8952,9 @@
             </m:den>
           </m:f>
           <m:r>
+            <m:rPr>
+              <m:sty m:val="p"/>
+            </m:rPr>
             <w:rPr>
               <w:rFonts w:hint="eastAsia"/>
             </w:rPr>
@@ -9051,19 +8995,7 @@
                     <w:rPr>
                       <w:rFonts w:ascii="Cambria Math" w:hAnsi="Cambria Math"/>
                     </w:rPr>
-                    <m:t>r→</m:t>
-                  </m:r>
-                  <m:r>
-                    <w:rPr>
-                      <w:rFonts w:ascii="Cambria Math" w:hAnsi="Cambria Math"/>
-                    </w:rPr>
-                    <m:t>-</m:t>
-                  </m:r>
-                  <m:r>
-                    <w:rPr>
-                      <w:rFonts w:ascii="Cambria Math" w:hAnsi="Cambria Math"/>
-                    </w:rPr>
-                    <m:t>0</m:t>
+                    <m:t>r→-0</m:t>
                   </m:r>
                 </m:lim>
               </m:limLow>
@@ -9139,13 +9071,7 @@
             <w:rPr>
               <w:rFonts w:ascii="Cambria Math" w:hAnsi="Cambria Math"/>
             </w:rPr>
-            <m:t>=</m:t>
-          </m:r>
-          <m:r>
-            <w:rPr>
-              <w:rFonts w:ascii="Cambria Math" w:hAnsi="Cambria Math"/>
-            </w:rPr>
-            <m:t>-</m:t>
+            <m:t>=-</m:t>
           </m:r>
           <m:f>
             <m:fPr>
@@ -9655,6 +9581,12 @@
       </w:r>
     </w:p>
     <w:p>
+      <w:pPr>
+        <w:rPr>
+          <w:rFonts w:hint="eastAsia"/>
+          <w:b/>
+        </w:rPr>
+      </w:pPr>
       <m:oMathPara>
         <m:oMath>
           <m:r>
@@ -9815,12 +9747,30 @@
                       </m:ctrlPr>
                     </m:sSupPr>
                     <m:e>
-                      <m:r>
-                        <w:rPr>
-                          <w:rFonts w:ascii="Cambria Math" w:hAnsi="Cambria Math"/>
-                        </w:rPr>
-                        <m:t>r</m:t>
-                      </m:r>
+                      <m:d>
+                        <m:dPr>
+                          <m:begChr m:val="‖"/>
+                          <m:endChr m:val="‖"/>
+                          <m:ctrlPr>
+                            <w:rPr>
+                              <w:rFonts w:ascii="Cambria Math" w:hAnsi="Cambria Math"/>
+                              <w:b/>
+                              <w:i/>
+                            </w:rPr>
+                          </m:ctrlPr>
+                        </m:dPr>
+                        <m:e>
+                          <m:r>
+                            <m:rPr>
+                              <m:sty m:val="bi"/>
+                            </m:rPr>
+                            <w:rPr>
+                              <w:rFonts w:ascii="Cambria Math" w:hAnsi="Cambria Math"/>
+                            </w:rPr>
+                            <m:t>r</m:t>
+                          </m:r>
+                        </m:e>
+                      </m:d>
                     </m:e>
                     <m:sup>
                       <m:r>
@@ -9887,8 +9837,32 @@
                     <w:rPr>
                       <w:rFonts w:ascii="Cambria Math" w:hAnsi="Cambria Math"/>
                     </w:rPr>
-                    <m:t>2r</m:t>
-                  </m:r>
+                    <m:t>2</m:t>
+                  </m:r>
+                  <m:d>
+                    <m:dPr>
+                      <m:begChr m:val="‖"/>
+                      <m:endChr m:val="‖"/>
+                      <m:ctrlPr>
+                        <w:rPr>
+                          <w:rFonts w:ascii="Cambria Math" w:hAnsi="Cambria Math"/>
+                          <w:b/>
+                          <w:i/>
+                        </w:rPr>
+                      </m:ctrlPr>
+                    </m:dPr>
+                    <m:e>
+                      <m:r>
+                        <m:rPr>
+                          <m:sty m:val="bi"/>
+                        </m:rPr>
+                        <w:rPr>
+                          <w:rFonts w:ascii="Cambria Math" w:hAnsi="Cambria Math"/>
+                        </w:rPr>
+                        <m:t>r</m:t>
+                      </m:r>
+                    </m:e>
+                  </m:d>
                 </m:num>
                 <m:den>
                   <m:sSup>
@@ -9959,12 +9933,30 @@
                       </m:ctrlPr>
                     </m:sSupPr>
                     <m:e>
-                      <m:r>
-                        <w:rPr>
-                          <w:rFonts w:ascii="Cambria Math" w:hAnsi="Cambria Math"/>
-                        </w:rPr>
-                        <m:t>r</m:t>
-                      </m:r>
+                      <m:d>
+                        <m:dPr>
+                          <m:begChr m:val="‖"/>
+                          <m:endChr m:val="‖"/>
+                          <m:ctrlPr>
+                            <w:rPr>
+                              <w:rFonts w:ascii="Cambria Math" w:hAnsi="Cambria Math"/>
+                              <w:b/>
+                              <w:i/>
+                            </w:rPr>
+                          </m:ctrlPr>
+                        </m:dPr>
+                        <m:e>
+                          <m:r>
+                            <m:rPr>
+                              <m:sty m:val="bi"/>
+                            </m:rPr>
+                            <w:rPr>
+                              <w:rFonts w:ascii="Cambria Math" w:hAnsi="Cambria Math"/>
+                            </w:rPr>
+                            <m:t>r</m:t>
+                          </m:r>
+                        </m:e>
+                      </m:d>
                     </m:e>
                     <m:sup>
                       <m:r>
@@ -9977,12 +9969,6 @@
                   </m:sSup>
                 </m:den>
               </m:f>
-              <m:r>
-                <w:rPr>
-                  <w:rFonts w:ascii="Cambria Math" w:hAnsi="Cambria Math"/>
-                </w:rPr>
-                <m:t>-1</m:t>
-              </m:r>
             </m:e>
           </m:d>
           <m:d>
@@ -10202,12 +10188,30 @@
                       </m:ctrlPr>
                     </m:sSupPr>
                     <m:e>
-                      <m:r>
-                        <w:rPr>
-                          <w:rFonts w:ascii="Cambria Math" w:hAnsi="Cambria Math"/>
-                        </w:rPr>
-                        <m:t>r</m:t>
-                      </m:r>
+                      <m:d>
+                        <m:dPr>
+                          <m:begChr m:val="‖"/>
+                          <m:endChr m:val="‖"/>
+                          <m:ctrlPr>
+                            <w:rPr>
+                              <w:rFonts w:ascii="Cambria Math" w:hAnsi="Cambria Math"/>
+                              <w:b/>
+                              <w:i/>
+                            </w:rPr>
+                          </m:ctrlPr>
+                        </m:dPr>
+                        <m:e>
+                          <m:r>
+                            <m:rPr>
+                              <m:sty m:val="bi"/>
+                            </m:rPr>
+                            <w:rPr>
+                              <w:rFonts w:ascii="Cambria Math" w:hAnsi="Cambria Math"/>
+                            </w:rPr>
+                            <m:t>r</m:t>
+                          </m:r>
+                        </m:e>
+                      </m:d>
                     </m:e>
                     <m:sup>
                       <m:r>
@@ -10274,8 +10278,32 @@
                     <w:rPr>
                       <w:rFonts w:ascii="Cambria Math" w:hAnsi="Cambria Math"/>
                     </w:rPr>
-                    <m:t>2r</m:t>
-                  </m:r>
+                    <m:t>2</m:t>
+                  </m:r>
+                  <m:d>
+                    <m:dPr>
+                      <m:begChr m:val="‖"/>
+                      <m:endChr m:val="‖"/>
+                      <m:ctrlPr>
+                        <w:rPr>
+                          <w:rFonts w:ascii="Cambria Math" w:hAnsi="Cambria Math"/>
+                          <w:b/>
+                          <w:i/>
+                        </w:rPr>
+                      </m:ctrlPr>
+                    </m:dPr>
+                    <m:e>
+                      <m:r>
+                        <m:rPr>
+                          <m:sty m:val="bi"/>
+                        </m:rPr>
+                        <w:rPr>
+                          <w:rFonts w:ascii="Cambria Math" w:hAnsi="Cambria Math"/>
+                        </w:rPr>
+                        <m:t>r</m:t>
+                      </m:r>
+                    </m:e>
+                  </m:d>
                 </m:num>
                 <m:den>
                   <m:sSup>
@@ -10364,12 +10392,6 @@
                   </m:sSup>
                 </m:den>
               </m:f>
-              <m:r>
-                <w:rPr>
-                  <w:rFonts w:ascii="Cambria Math" w:hAnsi="Cambria Math"/>
-                </w:rPr>
-                <m:t>-1</m:t>
-              </m:r>
             </m:e>
           </m:d>
           <m:d>
@@ -10420,12 +10442,30 @@
                   </m:sSub>
                 </m:num>
                 <m:den>
-                  <m:r>
-                    <w:rPr>
-                      <w:rFonts w:ascii="Cambria Math" w:hAnsi="Cambria Math"/>
-                    </w:rPr>
-                    <m:t>r</m:t>
-                  </m:r>
+                  <m:d>
+                    <m:dPr>
+                      <m:begChr m:val="‖"/>
+                      <m:endChr m:val="‖"/>
+                      <m:ctrlPr>
+                        <w:rPr>
+                          <w:rFonts w:ascii="Cambria Math" w:hAnsi="Cambria Math"/>
+                          <w:b/>
+                          <w:i/>
+                        </w:rPr>
+                      </m:ctrlPr>
+                    </m:dPr>
+                    <m:e>
+                      <m:r>
+                        <m:rPr>
+                          <m:sty m:val="bi"/>
+                        </m:rPr>
+                        <w:rPr>
+                          <w:rFonts w:ascii="Cambria Math" w:hAnsi="Cambria Math"/>
+                        </w:rPr>
+                        <m:t>r</m:t>
+                      </m:r>
+                    </m:e>
+                  </m:d>
                 </m:den>
               </m:f>
               <m:r>
@@ -10472,12 +10512,30 @@
                   </m:sSub>
                 </m:num>
                 <m:den>
-                  <m:r>
-                    <w:rPr>
-                      <w:rFonts w:ascii="Cambria Math" w:hAnsi="Cambria Math"/>
-                    </w:rPr>
-                    <m:t>r</m:t>
-                  </m:r>
+                  <m:d>
+                    <m:dPr>
+                      <m:begChr m:val="‖"/>
+                      <m:endChr m:val="‖"/>
+                      <m:ctrlPr>
+                        <w:rPr>
+                          <w:rFonts w:ascii="Cambria Math" w:hAnsi="Cambria Math"/>
+                          <w:b/>
+                          <w:i/>
+                        </w:rPr>
+                      </m:ctrlPr>
+                    </m:dPr>
+                    <m:e>
+                      <m:r>
+                        <m:rPr>
+                          <m:sty m:val="bi"/>
+                        </m:rPr>
+                        <w:rPr>
+                          <w:rFonts w:ascii="Cambria Math" w:hAnsi="Cambria Math"/>
+                        </w:rPr>
+                        <m:t>r</m:t>
+                      </m:r>
+                    </m:e>
+                  </m:d>
                 </m:den>
               </m:f>
               <m:r>
@@ -10524,12 +10582,30 @@
                   </m:sSub>
                 </m:num>
                 <m:den>
-                  <m:r>
-                    <w:rPr>
-                      <w:rFonts w:ascii="Cambria Math" w:hAnsi="Cambria Math"/>
-                    </w:rPr>
-                    <m:t>r</m:t>
-                  </m:r>
+                  <m:d>
+                    <m:dPr>
+                      <m:begChr m:val="‖"/>
+                      <m:endChr m:val="‖"/>
+                      <m:ctrlPr>
+                        <w:rPr>
+                          <w:rFonts w:ascii="Cambria Math" w:hAnsi="Cambria Math"/>
+                          <w:b/>
+                          <w:i/>
+                        </w:rPr>
+                      </m:ctrlPr>
+                    </m:dPr>
+                    <m:e>
+                      <m:r>
+                        <m:rPr>
+                          <m:sty m:val="bi"/>
+                        </m:rPr>
+                        <w:rPr>
+                          <w:rFonts w:ascii="Cambria Math" w:hAnsi="Cambria Math"/>
+                        </w:rPr>
+                        <m:t>r</m:t>
+                      </m:r>
+                    </m:e>
+                  </m:d>
                 </m:den>
               </m:f>
             </m:e>
@@ -10637,8 +10713,32 @@
                     <w:rPr>
                       <w:rFonts w:ascii="Cambria Math" w:hAnsi="Cambria Math"/>
                     </w:rPr>
-                    <m:t>3r</m:t>
-                  </m:r>
+                    <m:t>3</m:t>
+                  </m:r>
+                  <m:d>
+                    <m:dPr>
+                      <m:begChr m:val="‖"/>
+                      <m:endChr m:val="‖"/>
+                      <m:ctrlPr>
+                        <w:rPr>
+                          <w:rFonts w:ascii="Cambria Math" w:hAnsi="Cambria Math"/>
+                          <w:b/>
+                          <w:i/>
+                        </w:rPr>
+                      </m:ctrlPr>
+                    </m:dPr>
+                    <m:e>
+                      <m:r>
+                        <m:rPr>
+                          <m:sty m:val="bi"/>
+                        </m:rPr>
+                        <w:rPr>
+                          <w:rFonts w:ascii="Cambria Math" w:hAnsi="Cambria Math"/>
+                        </w:rPr>
+                        <m:t>r</m:t>
+                      </m:r>
+                    </m:e>
+                  </m:d>
                 </m:num>
                 <m:den>
                   <m:r>
@@ -10767,11 +10867,298 @@
                       </m:ctrlPr>
                     </m:sSupPr>
                     <m:e>
+                      <m:d>
+                        <m:dPr>
+                          <m:begChr m:val="‖"/>
+                          <m:endChr m:val="‖"/>
+                          <m:ctrlPr>
+                            <w:rPr>
+                              <w:rFonts w:ascii="Cambria Math" w:hAnsi="Cambria Math"/>
+                              <w:b/>
+                              <w:i/>
+                            </w:rPr>
+                          </m:ctrlPr>
+                        </m:dPr>
+                        <m:e>
+                          <m:r>
+                            <m:rPr>
+                              <m:sty m:val="bi"/>
+                            </m:rPr>
+                            <w:rPr>
+                              <w:rFonts w:ascii="Cambria Math" w:hAnsi="Cambria Math"/>
+                            </w:rPr>
+                            <m:t>r</m:t>
+                          </m:r>
+                        </m:e>
+                      </m:d>
+                    </m:e>
+                    <m:sup>
                       <m:r>
                         <w:rPr>
                           <w:rFonts w:ascii="Cambria Math" w:hAnsi="Cambria Math"/>
                         </w:rPr>
+                        <m:t>3</m:t>
+                      </m:r>
+                    </m:sup>
+                  </m:sSup>
+                </m:den>
+              </m:f>
+            </m:e>
+          </m:d>
+          <m:d>
+            <m:dPr>
+              <m:ctrlPr>
+                <w:rPr>
+                  <w:rFonts w:ascii="Cambria Math" w:hAnsi="Cambria Math"/>
+                  <w:i/>
+                </w:rPr>
+              </m:ctrlPr>
+            </m:dPr>
+            <m:e>
+              <m:sSub>
+                <m:sSubPr>
+                  <m:ctrlPr>
+                    <w:rPr>
+                      <w:rFonts w:ascii="Cambria Math" w:hAnsi="Cambria Math"/>
+                      <w:i/>
+                    </w:rPr>
+                  </m:ctrlPr>
+                </m:sSubPr>
+                <m:e>
+                  <m:r>
+                    <w:rPr>
+                      <w:rFonts w:ascii="Cambria Math" w:hAnsi="Cambria Math"/>
+                    </w:rPr>
+                    <m:t>r</m:t>
+                  </m:r>
+                </m:e>
+                <m:sub>
+                  <m:r>
+                    <w:rPr>
+                      <w:rFonts w:ascii="Cambria Math" w:hAnsi="Cambria Math"/>
+                    </w:rPr>
+                    <m:t>x</m:t>
+                  </m:r>
+                </m:sub>
+              </m:sSub>
+              <m:r>
+                <w:rPr>
+                  <w:rFonts w:ascii="Cambria Math" w:hAnsi="Cambria Math"/>
+                </w:rPr>
+                <m:t>,</m:t>
+              </m:r>
+              <m:sSub>
+                <m:sSubPr>
+                  <m:ctrlPr>
+                    <w:rPr>
+                      <w:rFonts w:ascii="Cambria Math" w:hAnsi="Cambria Math"/>
+                      <w:i/>
+                    </w:rPr>
+                  </m:ctrlPr>
+                </m:sSubPr>
+                <m:e>
+                  <m:r>
+                    <w:rPr>
+                      <w:rFonts w:ascii="Cambria Math" w:hAnsi="Cambria Math"/>
+                    </w:rPr>
+                    <m:t>r</m:t>
+                  </m:r>
+                </m:e>
+                <m:sub>
+                  <m:r>
+                    <w:rPr>
+                      <w:rFonts w:ascii="Cambria Math" w:hAnsi="Cambria Math"/>
+                    </w:rPr>
+                    <m:t>y</m:t>
+                  </m:r>
+                </m:sub>
+              </m:sSub>
+              <m:r>
+                <w:rPr>
+                  <w:rFonts w:ascii="Cambria Math" w:hAnsi="Cambria Math"/>
+                </w:rPr>
+                <m:t>,</m:t>
+              </m:r>
+              <m:sSub>
+                <m:sSubPr>
+                  <m:ctrlPr>
+                    <w:rPr>
+                      <w:rFonts w:ascii="Cambria Math" w:hAnsi="Cambria Math"/>
+                      <w:i/>
+                    </w:rPr>
+                  </m:ctrlPr>
+                </m:sSubPr>
+                <m:e>
+                  <m:r>
+                    <w:rPr>
+                      <w:rFonts w:ascii="Cambria Math" w:hAnsi="Cambria Math"/>
+                    </w:rPr>
+                    <m:t>r</m:t>
+                  </m:r>
+                </m:e>
+                <m:sub>
+                  <m:r>
+                    <w:rPr>
+                      <w:rFonts w:ascii="Cambria Math" w:hAnsi="Cambria Math"/>
+                    </w:rPr>
+                    <m:t>z</m:t>
+                  </m:r>
+                </m:sub>
+              </m:sSub>
+            </m:e>
+          </m:d>
+          <m:r>
+            <m:rPr>
+              <m:sty m:val="p"/>
+            </m:rPr>
+            <w:rPr>
+              <w:rFonts w:ascii="Cambria Math" w:hAnsi="Cambria Math"/>
+            </w:rPr>
+            <w:br/>
+          </m:r>
+        </m:oMath>
+        <m:oMath>
+          <m:r>
+            <m:rPr>
+              <m:sty m:val="p"/>
+              <m:aln/>
+            </m:rPr>
+            <w:rPr>
+              <w:rFonts w:ascii="Cambria Math" w:hAnsi="Cambria Math"/>
+            </w:rPr>
+            <m:t>=</m:t>
+          </m:r>
+          <m:f>
+            <m:fPr>
+              <m:ctrlPr>
+                <w:rPr>
+                  <w:rFonts w:ascii="Cambria Math" w:hAnsi="Cambria Math"/>
+                  <w:i/>
+                </w:rPr>
+              </m:ctrlPr>
+            </m:fPr>
+            <m:num>
+              <m:r>
+                <w:rPr>
+                  <w:rFonts w:ascii="Cambria Math" w:hAnsi="Cambria Math"/>
+                </w:rPr>
+                <m:t>15</m:t>
+              </m:r>
+            </m:num>
+            <m:den>
+              <m:r>
+                <w:rPr>
+                  <w:rFonts w:ascii="Cambria Math" w:hAnsi="Cambria Math"/>
+                </w:rPr>
+                <m:t>2π</m:t>
+              </m:r>
+              <m:sSup>
+                <m:sSupPr>
+                  <m:ctrlPr>
+                    <w:rPr>
+                      <w:rFonts w:ascii="Cambria Math" w:hAnsi="Cambria Math"/>
+                      <w:i/>
+                    </w:rPr>
+                  </m:ctrlPr>
+                </m:sSupPr>
+                <m:e>
+                  <m:r>
+                    <w:rPr>
+                      <w:rFonts w:ascii="Cambria Math" w:hAnsi="Cambria Math"/>
+                    </w:rPr>
+                    <m:t>h</m:t>
+                  </m:r>
+                </m:e>
+                <m:sup>
+                  <m:r>
+                    <w:rPr>
+                      <w:rFonts w:ascii="Cambria Math" w:hAnsi="Cambria Math"/>
+                    </w:rPr>
+                    <m:t>3</m:t>
+                  </m:r>
+                </m:sup>
+              </m:sSup>
+            </m:den>
+          </m:f>
+          <m:d>
+            <m:dPr>
+              <m:ctrlPr>
+                <w:rPr>
+                  <w:rFonts w:ascii="Cambria Math" w:hAnsi="Cambria Math"/>
+                  <w:i/>
+                </w:rPr>
+              </m:ctrlPr>
+            </m:dPr>
+            <m:e>
+              <m:r>
+                <w:rPr>
+                  <w:rFonts w:ascii="Cambria Math" w:hAnsi="Cambria Math"/>
+                </w:rPr>
+                <m:t>-</m:t>
+              </m:r>
+              <m:f>
+                <m:fPr>
+                  <m:ctrlPr>
+                    <w:rPr>
+                      <w:rFonts w:ascii="Cambria Math" w:hAnsi="Cambria Math"/>
+                      <w:i/>
+                    </w:rPr>
+                  </m:ctrlPr>
+                </m:fPr>
+                <m:num>
+                  <m:r>
+                    <w:rPr>
+                      <w:rFonts w:ascii="Cambria Math" w:hAnsi="Cambria Math"/>
+                    </w:rPr>
+                    <m:t>3</m:t>
+                  </m:r>
+                  <m:d>
+                    <m:dPr>
+                      <m:begChr m:val="‖"/>
+                      <m:endChr m:val="‖"/>
+                      <m:ctrlPr>
+                        <w:rPr>
+                          <w:rFonts w:ascii="Cambria Math" w:hAnsi="Cambria Math"/>
+                          <w:b/>
+                          <w:i/>
+                        </w:rPr>
+                      </m:ctrlPr>
+                    </m:dPr>
+                    <m:e>
+                      <m:r>
+                        <m:rPr>
+                          <m:sty m:val="bi"/>
+                        </m:rPr>
+                        <w:rPr>
+                          <w:rFonts w:ascii="Cambria Math" w:hAnsi="Cambria Math"/>
+                        </w:rPr>
                         <m:t>r</m:t>
+                      </m:r>
+                    </m:e>
+                  </m:d>
+                </m:num>
+                <m:den>
+                  <m:r>
+                    <w:rPr>
+                      <w:rFonts w:ascii="Cambria Math" w:hAnsi="Cambria Math"/>
+                    </w:rPr>
+                    <m:t>2</m:t>
+                  </m:r>
+                  <m:sSup>
+                    <m:sSupPr>
+                      <m:ctrlPr>
+                        <w:rPr>
+                          <w:rFonts w:ascii="Cambria Math" w:hAnsi="Cambria Math"/>
+                          <w:i/>
+                        </w:rPr>
+                      </m:ctrlPr>
+                    </m:sSupPr>
+                    <m:e>
+                      <m:r>
+                        <w:rPr>
+                          <w:rFonts w:ascii="Cambria Math" w:hAnsi="Cambria Math"/>
+                        </w:rPr>
+                        <m:t>h</m:t>
                       </m:r>
                     </m:e>
                     <m:sup>
@@ -10789,6 +11176,58 @@
                 <w:rPr>
                   <w:rFonts w:ascii="Cambria Math" w:hAnsi="Cambria Math"/>
                 </w:rPr>
+                <m:t>+</m:t>
+              </m:r>
+              <m:f>
+                <m:fPr>
+                  <m:ctrlPr>
+                    <w:rPr>
+                      <w:rFonts w:ascii="Cambria Math" w:hAnsi="Cambria Math"/>
+                      <w:i/>
+                    </w:rPr>
+                  </m:ctrlPr>
+                </m:fPr>
+                <m:num>
+                  <m:r>
+                    <w:rPr>
+                      <w:rFonts w:ascii="Cambria Math" w:hAnsi="Cambria Math"/>
+                    </w:rPr>
+                    <m:t>2</m:t>
+                  </m:r>
+                </m:num>
+                <m:den>
+                  <m:sSup>
+                    <m:sSupPr>
+                      <m:ctrlPr>
+                        <w:rPr>
+                          <w:rFonts w:ascii="Cambria Math" w:hAnsi="Cambria Math"/>
+                          <w:i/>
+                        </w:rPr>
+                      </m:ctrlPr>
+                    </m:sSupPr>
+                    <m:e>
+                      <m:r>
+                        <w:rPr>
+                          <w:rFonts w:ascii="Cambria Math" w:hAnsi="Cambria Math"/>
+                        </w:rPr>
+                        <m:t>h</m:t>
+                      </m:r>
+                    </m:e>
+                    <m:sup>
+                      <m:r>
+                        <w:rPr>
+                          <w:rFonts w:ascii="Cambria Math" w:hAnsi="Cambria Math"/>
+                        </w:rPr>
+                        <m:t>2</m:t>
+                      </m:r>
+                    </m:sup>
+                  </m:sSup>
+                </m:den>
+              </m:f>
+              <m:r>
+                <w:rPr>
+                  <w:rFonts w:ascii="Cambria Math" w:hAnsi="Cambria Math"/>
+                </w:rPr>
                 <m:t>-</m:t>
               </m:r>
               <m:f>
@@ -10805,7 +11244,7 @@
                     <w:rPr>
                       <w:rFonts w:ascii="Cambria Math" w:hAnsi="Cambria Math"/>
                     </w:rPr>
-                    <m:t>1</m:t>
+                    <m:t>h</m:t>
                   </m:r>
                 </m:num>
                 <m:den>
@@ -10813,114 +11252,328 @@
                     <w:rPr>
                       <w:rFonts w:ascii="Cambria Math" w:hAnsi="Cambria Math"/>
                     </w:rPr>
-                    <m:t>r</m:t>
-                  </m:r>
+                    <m:t>2</m:t>
+                  </m:r>
+                  <m:sSup>
+                    <m:sSupPr>
+                      <m:ctrlPr>
+                        <w:rPr>
+                          <w:rFonts w:ascii="Cambria Math" w:hAnsi="Cambria Math"/>
+                          <w:i/>
+                        </w:rPr>
+                      </m:ctrlPr>
+                    </m:sSupPr>
+                    <m:e>
+                      <m:d>
+                        <m:dPr>
+                          <m:begChr m:val="‖"/>
+                          <m:endChr m:val="‖"/>
+                          <m:ctrlPr>
+                            <w:rPr>
+                              <w:rFonts w:ascii="Cambria Math" w:hAnsi="Cambria Math"/>
+                              <w:b/>
+                              <w:i/>
+                            </w:rPr>
+                          </m:ctrlPr>
+                        </m:dPr>
+                        <m:e>
+                          <m:r>
+                            <m:rPr>
+                              <m:sty m:val="bi"/>
+                            </m:rPr>
+                            <w:rPr>
+                              <w:rFonts w:ascii="Cambria Math" w:hAnsi="Cambria Math"/>
+                            </w:rPr>
+                            <m:t>r</m:t>
+                          </m:r>
+                        </m:e>
+                      </m:d>
+                    </m:e>
+                    <m:sup>
+                      <m:r>
+                        <w:rPr>
+                          <w:rFonts w:ascii="Cambria Math" w:hAnsi="Cambria Math"/>
+                        </w:rPr>
+                        <m:t>3</m:t>
+                      </m:r>
+                    </m:sup>
+                  </m:sSup>
                 </m:den>
               </m:f>
             </m:e>
           </m:d>
-          <m:d>
-            <m:dPr>
+          <m:r>
+            <m:rPr>
+              <m:sty m:val="bi"/>
+            </m:rPr>
+            <w:rPr>
+              <w:rFonts w:ascii="Cambria Math" w:hAnsi="Cambria Math"/>
+            </w:rPr>
+            <m:t>r</m:t>
+          </m:r>
+        </m:oMath>
+      </m:oMathPara>
+    </w:p>
+    <w:p>
+      <w:pPr>
+        <w:rPr>
+          <w:rFonts w:hint="eastAsia"/>
+        </w:rPr>
+      </w:pPr>
+      <w:r>
+        <w:rPr>
+          <w:rFonts w:hint="eastAsia"/>
+        </w:rPr>
+        <w:t>ただし、</w:t>
+      </w:r>
+    </w:p>
+    <w:p>
+      <w:pPr>
+        <w:rPr>
+          <w:rFonts w:hint="eastAsia"/>
+        </w:rPr>
+      </w:pPr>
+      <m:oMathPara>
+        <m:oMath>
+          <m:func>
+            <m:funcPr>
               <m:ctrlPr>
                 <w:rPr>
                   <w:rFonts w:ascii="Cambria Math" w:hAnsi="Cambria Math"/>
-                  <w:i/>
                 </w:rPr>
               </m:ctrlPr>
-            </m:dPr>
+            </m:funcPr>
+            <m:fName>
+              <m:limLow>
+                <m:limLowPr>
+                  <m:ctrlPr>
+                    <w:rPr>
+                      <w:rFonts w:ascii="Cambria Math" w:hAnsi="Cambria Math"/>
+                    </w:rPr>
+                  </m:ctrlPr>
+                </m:limLowPr>
+                <m:e>
+                  <m:r>
+                    <m:rPr>
+                      <m:sty m:val="p"/>
+                    </m:rPr>
+                    <w:rPr>
+                      <w:rFonts w:ascii="Cambria Math" w:hAnsi="Cambria Math"/>
+                    </w:rPr>
+                    <m:t>lim</m:t>
+                  </m:r>
+                </m:e>
+                <m:lim>
+                  <m:r>
+                    <w:rPr>
+                      <w:rFonts w:ascii="Cambria Math" w:hAnsi="Cambria Math"/>
+                    </w:rPr>
+                    <m:t>r→-0</m:t>
+                  </m:r>
+                </m:lim>
+              </m:limLow>
+            </m:fName>
             <m:e>
-              <m:sSub>
-                <m:sSubPr>
-                  <m:ctrlPr>
-                    <w:rPr>
-                      <w:rFonts w:ascii="Cambria Math" w:hAnsi="Cambria Math"/>
-                      <w:i/>
-                    </w:rPr>
-                  </m:ctrlPr>
-                </m:sSubPr>
-                <m:e>
-                  <m:r>
-                    <w:rPr>
-                      <w:rFonts w:ascii="Cambria Math" w:hAnsi="Cambria Math"/>
-                    </w:rPr>
-                    <m:t>r</m:t>
-                  </m:r>
-                </m:e>
-                <m:sub>
-                  <m:r>
-                    <w:rPr>
-                      <w:rFonts w:ascii="Cambria Math" w:hAnsi="Cambria Math"/>
-                    </w:rPr>
-                    <m:t>x</m:t>
-                  </m:r>
-                </m:sub>
-              </m:sSub>
               <m:r>
                 <w:rPr>
                   <w:rFonts w:ascii="Cambria Math" w:hAnsi="Cambria Math"/>
                 </w:rPr>
-                <m:t>,</m:t>
+                <m:t>∇</m:t>
               </m:r>
               <m:sSub>
                 <m:sSubPr>
                   <m:ctrlPr>
                     <w:rPr>
                       <w:rFonts w:ascii="Cambria Math" w:hAnsi="Cambria Math"/>
-                      <w:i/>
                     </w:rPr>
                   </m:ctrlPr>
                 </m:sSubPr>
                 <m:e>
                   <m:r>
-                    <w:rPr>
-                      <w:rFonts w:ascii="Cambria Math" w:hAnsi="Cambria Math"/>
-                    </w:rPr>
-                    <m:t>r</m:t>
+                    <m:rPr>
+                      <m:sty m:val="p"/>
+                    </m:rPr>
+                    <w:rPr>
+                      <w:rFonts w:ascii="Cambria Math" w:hAnsi="Cambria Math"/>
+                    </w:rPr>
+                    <m:t>W</m:t>
                   </m:r>
                 </m:e>
                 <m:sub>
                   <m:r>
-                    <w:rPr>
-                      <w:rFonts w:ascii="Cambria Math" w:hAnsi="Cambria Math"/>
-                    </w:rPr>
-                    <m:t>y</m:t>
+                    <m:rPr>
+                      <m:sty m:val="p"/>
+                    </m:rPr>
+                    <w:rPr>
+                      <w:rFonts w:ascii="Cambria Math" w:hAnsi="Cambria Math"/>
+                    </w:rPr>
+                    <m:t>viscosity</m:t>
                   </m:r>
                 </m:sub>
               </m:sSub>
+              <m:d>
+                <m:dPr>
+                  <m:ctrlPr>
+                    <w:rPr>
+                      <w:rFonts w:ascii="Cambria Math" w:hAnsi="Cambria Math"/>
+                      <w:i/>
+                    </w:rPr>
+                  </m:ctrlPr>
+                </m:dPr>
+                <m:e>
+                  <m:r>
+                    <w:rPr>
+                      <w:rFonts w:ascii="Cambria Math" w:hAnsi="Cambria Math"/>
+                    </w:rPr>
+                    <m:t>r,h</m:t>
+                  </m:r>
+                </m:e>
+              </m:d>
+            </m:e>
+          </m:func>
+          <m:r>
+            <w:rPr>
+              <w:rFonts w:ascii="Cambria Math" w:hAnsi="Cambria Math"/>
+            </w:rPr>
+            <m:t>=∞</m:t>
+          </m:r>
+          <m:r>
+            <m:rPr>
+              <m:sty m:val="p"/>
+            </m:rPr>
+            <w:rPr>
+              <w:rFonts w:ascii="Cambria Math" w:hAnsi="Cambria Math"/>
+            </w:rPr>
+            <w:br/>
+          </m:r>
+        </m:oMath>
+        <m:oMath>
+          <m:func>
+            <m:funcPr>
+              <m:ctrlPr>
+                <w:rPr>
+                  <w:rFonts w:ascii="Cambria Math" w:hAnsi="Cambria Math"/>
+                </w:rPr>
+              </m:ctrlPr>
+            </m:funcPr>
+            <m:fName>
+              <m:limLow>
+                <m:limLowPr>
+                  <m:ctrlPr>
+                    <w:rPr>
+                      <w:rFonts w:ascii="Cambria Math" w:hAnsi="Cambria Math"/>
+                    </w:rPr>
+                  </m:ctrlPr>
+                </m:limLowPr>
+                <m:e>
+                  <m:r>
+                    <m:rPr>
+                      <m:sty m:val="p"/>
+                    </m:rPr>
+                    <w:rPr>
+                      <w:rFonts w:ascii="Cambria Math" w:hAnsi="Cambria Math"/>
+                    </w:rPr>
+                    <m:t>lim</m:t>
+                  </m:r>
+                </m:e>
+                <m:lim>
+                  <m:r>
+                    <w:rPr>
+                      <w:rFonts w:ascii="Cambria Math" w:hAnsi="Cambria Math"/>
+                    </w:rPr>
+                    <m:t>r→</m:t>
+                  </m:r>
+                  <m:r>
+                    <w:rPr>
+                      <w:rFonts w:ascii="Cambria Math" w:hAnsi="Cambria Math"/>
+                    </w:rPr>
+                    <m:t>+</m:t>
+                  </m:r>
+                  <m:r>
+                    <w:rPr>
+                      <w:rFonts w:ascii="Cambria Math" w:hAnsi="Cambria Math"/>
+                    </w:rPr>
+                    <m:t>0</m:t>
+                  </m:r>
+                </m:lim>
+              </m:limLow>
+            </m:fName>
+            <m:e>
               <m:r>
                 <w:rPr>
                   <w:rFonts w:ascii="Cambria Math" w:hAnsi="Cambria Math"/>
                 </w:rPr>
-                <m:t>,</m:t>
+                <m:t>∇</m:t>
               </m:r>
               <m:sSub>
                 <m:sSubPr>
                   <m:ctrlPr>
                     <w:rPr>
                       <w:rFonts w:ascii="Cambria Math" w:hAnsi="Cambria Math"/>
-                      <w:i/>
                     </w:rPr>
                   </m:ctrlPr>
                 </m:sSubPr>
                 <m:e>
                   <m:r>
-                    <w:rPr>
-                      <w:rFonts w:ascii="Cambria Math" w:hAnsi="Cambria Math"/>
-                    </w:rPr>
-                    <m:t>r</m:t>
+                    <m:rPr>
+                      <m:sty m:val="p"/>
+                    </m:rPr>
+                    <w:rPr>
+                      <w:rFonts w:ascii="Cambria Math" w:hAnsi="Cambria Math"/>
+                    </w:rPr>
+                    <m:t>W</m:t>
                   </m:r>
                 </m:e>
                 <m:sub>
                   <m:r>
-                    <w:rPr>
-                      <w:rFonts w:ascii="Cambria Math" w:hAnsi="Cambria Math"/>
-                    </w:rPr>
-                    <m:t>z</m:t>
+                    <m:rPr>
+                      <m:sty m:val="p"/>
+                    </m:rPr>
+                    <w:rPr>
+                      <w:rFonts w:ascii="Cambria Math" w:hAnsi="Cambria Math"/>
+                    </w:rPr>
+                    <m:t>viscosity</m:t>
                   </m:r>
                 </m:sub>
               </m:sSub>
+              <m:d>
+                <m:dPr>
+                  <m:ctrlPr>
+                    <w:rPr>
+                      <w:rFonts w:ascii="Cambria Math" w:hAnsi="Cambria Math"/>
+                      <w:i/>
+                    </w:rPr>
+                  </m:ctrlPr>
+                </m:dPr>
+                <m:e>
+                  <m:r>
+                    <w:rPr>
+                      <w:rFonts w:ascii="Cambria Math" w:hAnsi="Cambria Math"/>
+                    </w:rPr>
+                    <m:t>r,h</m:t>
+                  </m:r>
+                </m:e>
+              </m:d>
             </m:e>
-          </m:d>
+          </m:func>
+          <m:r>
+            <w:rPr>
+              <w:rFonts w:ascii="Cambria Math" w:hAnsi="Cambria Math"/>
+            </w:rPr>
+            <m:t>=</m:t>
+          </m:r>
+          <m:r>
+            <w:rPr>
+              <w:rFonts w:ascii="Cambria Math" w:hAnsi="Cambria Math"/>
+            </w:rPr>
+            <m:t>-</m:t>
+          </m:r>
+          <m:r>
+            <w:rPr>
+              <w:rFonts w:ascii="Cambria Math" w:hAnsi="Cambria Math"/>
+            </w:rPr>
+            <m:t>∞</m:t>
+          </m:r>
         </m:oMath>
       </m:oMathPara>
     </w:p>
@@ -11055,8 +11708,32 @@
                         <w:rPr>
                           <w:rFonts w:ascii="Cambria Math" w:hAnsi="Cambria Math"/>
                         </w:rPr>
-                        <m:t>3r</m:t>
+                        <m:t>3</m:t>
                       </m:r>
+                      <m:d>
+                        <m:dPr>
+                          <m:begChr m:val="‖"/>
+                          <m:endChr m:val="‖"/>
+                          <m:ctrlPr>
+                            <w:rPr>
+                              <w:rFonts w:ascii="Cambria Math" w:hAnsi="Cambria Math"/>
+                              <w:b/>
+                              <w:i/>
+                            </w:rPr>
+                          </m:ctrlPr>
+                        </m:dPr>
+                        <m:e>
+                          <m:r>
+                            <m:rPr>
+                              <m:sty m:val="bi"/>
+                            </m:rPr>
+                            <w:rPr>
+                              <w:rFonts w:ascii="Cambria Math" w:hAnsi="Cambria Math"/>
+                            </w:rPr>
+                            <m:t>r</m:t>
+                          </m:r>
+                        </m:e>
+                      </m:d>
                     </m:num>
                     <m:den>
                       <m:r>
@@ -11185,12 +11862,30 @@
                           </m:ctrlPr>
                         </m:sSupPr>
                         <m:e>
-                          <m:r>
-                            <w:rPr>
-                              <w:rFonts w:ascii="Cambria Math" w:hAnsi="Cambria Math"/>
-                            </w:rPr>
-                            <m:t>r</m:t>
-                          </m:r>
+                          <m:d>
+                            <m:dPr>
+                              <m:begChr m:val="‖"/>
+                              <m:endChr m:val="‖"/>
+                              <m:ctrlPr>
+                                <w:rPr>
+                                  <w:rFonts w:ascii="Cambria Math" w:hAnsi="Cambria Math"/>
+                                  <w:b/>
+                                  <w:i/>
+                                </w:rPr>
+                              </m:ctrlPr>
+                            </m:dPr>
+                            <m:e>
+                              <m:r>
+                                <m:rPr>
+                                  <m:sty m:val="bi"/>
+                                </m:rPr>
+                                <w:rPr>
+                                  <w:rFonts w:ascii="Cambria Math" w:hAnsi="Cambria Math"/>
+                                </w:rPr>
+                                <m:t>r</m:t>
+                              </m:r>
+                            </m:e>
+                          </m:d>
                         </m:e>
                         <m:sup>
                           <m:r>
@@ -11201,38 +11896,6 @@
                           </m:r>
                         </m:sup>
                       </m:sSup>
-                    </m:den>
-                  </m:f>
-                  <m:r>
-                    <w:rPr>
-                      <w:rFonts w:ascii="Cambria Math" w:hAnsi="Cambria Math"/>
-                    </w:rPr>
-                    <m:t>-</m:t>
-                  </m:r>
-                  <m:f>
-                    <m:fPr>
-                      <m:ctrlPr>
-                        <w:rPr>
-                          <w:rFonts w:ascii="Cambria Math" w:hAnsi="Cambria Math"/>
-                          <w:i/>
-                        </w:rPr>
-                      </m:ctrlPr>
-                    </m:fPr>
-                    <m:num>
-                      <m:r>
-                        <w:rPr>
-                          <w:rFonts w:ascii="Cambria Math" w:hAnsi="Cambria Math"/>
-                        </w:rPr>
-                        <m:t>1</m:t>
-                      </m:r>
-                    </m:num>
-                    <m:den>
-                      <m:r>
-                        <w:rPr>
-                          <w:rFonts w:ascii="Cambria Math" w:hAnsi="Cambria Math"/>
-                        </w:rPr>
-                        <m:t>r</m:t>
-                      </m:r>
                     </m:den>
                   </m:f>
                 </m:e>
@@ -11465,12 +12128,30 @@
                       </m:ctrlPr>
                     </m:sSupPr>
                     <m:e>
-                      <m:r>
-                        <w:rPr>
-                          <w:rFonts w:ascii="Cambria Math" w:hAnsi="Cambria Math"/>
-                        </w:rPr>
-                        <m:t>r</m:t>
-                      </m:r>
+                      <m:d>
+                        <m:dPr>
+                          <m:begChr m:val="‖"/>
+                          <m:endChr m:val="‖"/>
+                          <m:ctrlPr>
+                            <w:rPr>
+                              <w:rFonts w:ascii="Cambria Math" w:hAnsi="Cambria Math"/>
+                              <w:b/>
+                              <w:i/>
+                            </w:rPr>
+                          </m:ctrlPr>
+                        </m:dPr>
+                        <m:e>
+                          <m:r>
+                            <m:rPr>
+                              <m:sty m:val="bi"/>
+                            </m:rPr>
+                            <w:rPr>
+                              <w:rFonts w:ascii="Cambria Math" w:hAnsi="Cambria Math"/>
+                            </w:rPr>
+                            <m:t>r</m:t>
+                          </m:r>
+                        </m:e>
+                      </m:d>
                     </m:e>
                     <m:sup>
                       <m:r>
@@ -11478,58 +12159,6 @@
                           <w:rFonts w:ascii="Cambria Math" w:hAnsi="Cambria Math"/>
                         </w:rPr>
                         <m:t>4</m:t>
-                      </m:r>
-                    </m:sup>
-                  </m:sSup>
-                </m:den>
-              </m:f>
-              <m:r>
-                <w:rPr>
-                  <w:rFonts w:ascii="Cambria Math" w:hAnsi="Cambria Math"/>
-                </w:rPr>
-                <m:t>+</m:t>
-              </m:r>
-              <m:f>
-                <m:fPr>
-                  <m:ctrlPr>
-                    <w:rPr>
-                      <w:rFonts w:ascii="Cambria Math" w:hAnsi="Cambria Math"/>
-                      <w:i/>
-                    </w:rPr>
-                  </m:ctrlPr>
-                </m:fPr>
-                <m:num>
-                  <m:r>
-                    <w:rPr>
-                      <w:rFonts w:ascii="Cambria Math" w:hAnsi="Cambria Math"/>
-                    </w:rPr>
-                    <m:t>1</m:t>
-                  </m:r>
-                </m:num>
-                <m:den>
-                  <m:sSup>
-                    <m:sSupPr>
-                      <m:ctrlPr>
-                        <w:rPr>
-                          <w:rFonts w:ascii="Cambria Math" w:hAnsi="Cambria Math"/>
-                          <w:i/>
-                        </w:rPr>
-                      </m:ctrlPr>
-                    </m:sSupPr>
-                    <m:e>
-                      <m:r>
-                        <w:rPr>
-                          <w:rFonts w:ascii="Cambria Math" w:hAnsi="Cambria Math"/>
-                        </w:rPr>
-                        <m:t>r</m:t>
-                      </m:r>
-                    </m:e>
-                    <m:sup>
-                      <m:r>
-                        <w:rPr>
-                          <w:rFonts w:ascii="Cambria Math" w:hAnsi="Cambria Math"/>
-                        </w:rPr>
-                        <m:t>2</m:t>
                       </m:r>
                     </m:sup>
                   </m:sSup>
@@ -11775,12 +12404,30 @@
                       </m:ctrlPr>
                     </m:sSupPr>
                     <m:e>
-                      <m:r>
-                        <w:rPr>
-                          <w:rFonts w:ascii="Cambria Math" w:hAnsi="Cambria Math"/>
-                        </w:rPr>
-                        <m:t>r</m:t>
-                      </m:r>
+                      <m:d>
+                        <m:dPr>
+                          <m:begChr m:val="‖"/>
+                          <m:endChr m:val="‖"/>
+                          <m:ctrlPr>
+                            <w:rPr>
+                              <w:rFonts w:ascii="Cambria Math" w:hAnsi="Cambria Math"/>
+                              <w:b/>
+                              <w:i/>
+                            </w:rPr>
+                          </m:ctrlPr>
+                        </m:dPr>
+                        <m:e>
+                          <m:r>
+                            <m:rPr>
+                              <m:sty m:val="bi"/>
+                            </m:rPr>
+                            <w:rPr>
+                              <w:rFonts w:ascii="Cambria Math" w:hAnsi="Cambria Math"/>
+                            </w:rPr>
+                            <m:t>r</m:t>
+                          </m:r>
+                        </m:e>
+                      </m:d>
                     </m:e>
                     <m:sup>
                       <m:r>
@@ -11788,58 +12435,6 @@
                           <w:rFonts w:ascii="Cambria Math" w:hAnsi="Cambria Math"/>
                         </w:rPr>
                         <m:t>4</m:t>
-                      </m:r>
-                    </m:sup>
-                  </m:sSup>
-                </m:den>
-              </m:f>
-              <m:r>
-                <w:rPr>
-                  <w:rFonts w:ascii="Cambria Math" w:hAnsi="Cambria Math"/>
-                </w:rPr>
-                <m:t>+</m:t>
-              </m:r>
-              <m:f>
-                <m:fPr>
-                  <m:ctrlPr>
-                    <w:rPr>
-                      <w:rFonts w:ascii="Cambria Math" w:hAnsi="Cambria Math"/>
-                      <w:i/>
-                    </w:rPr>
-                  </m:ctrlPr>
-                </m:fPr>
-                <m:num>
-                  <m:r>
-                    <w:rPr>
-                      <w:rFonts w:ascii="Cambria Math" w:hAnsi="Cambria Math"/>
-                    </w:rPr>
-                    <m:t>1</m:t>
-                  </m:r>
-                </m:num>
-                <m:den>
-                  <m:sSup>
-                    <m:sSupPr>
-                      <m:ctrlPr>
-                        <w:rPr>
-                          <w:rFonts w:ascii="Cambria Math" w:hAnsi="Cambria Math"/>
-                          <w:i/>
-                        </w:rPr>
-                      </m:ctrlPr>
-                    </m:sSupPr>
-                    <m:e>
-                      <m:r>
-                        <w:rPr>
-                          <w:rFonts w:ascii="Cambria Math" w:hAnsi="Cambria Math"/>
-                        </w:rPr>
-                        <m:t>r</m:t>
-                      </m:r>
-                    </m:e>
-                    <m:sup>
-                      <m:r>
-                        <w:rPr>
-                          <w:rFonts w:ascii="Cambria Math" w:hAnsi="Cambria Math"/>
-                        </w:rPr>
-                        <m:t>2</m:t>
                       </m:r>
                     </m:sup>
                   </m:sSup>
@@ -12066,12 +12661,30 @@
                       </m:r>
                     </m:sup>
                   </m:sSup>
-                  <m:r>
-                    <w:rPr>
-                      <w:rFonts w:ascii="Cambria Math" w:hAnsi="Cambria Math"/>
-                    </w:rPr>
-                    <m:t>r</m:t>
-                  </m:r>
+                  <m:d>
+                    <m:dPr>
+                      <m:begChr m:val="‖"/>
+                      <m:endChr m:val="‖"/>
+                      <m:ctrlPr>
+                        <w:rPr>
+                          <w:rFonts w:ascii="Cambria Math" w:hAnsi="Cambria Math"/>
+                          <w:b/>
+                          <w:i/>
+                        </w:rPr>
+                      </m:ctrlPr>
+                    </m:dPr>
+                    <m:e>
+                      <m:r>
+                        <m:rPr>
+                          <m:sty m:val="bi"/>
+                        </m:rPr>
+                        <w:rPr>
+                          <w:rFonts w:ascii="Cambria Math" w:hAnsi="Cambria Math"/>
+                        </w:rPr>
+                        <m:t>r</m:t>
+                      </m:r>
+                    </m:e>
+                  </m:d>
                 </m:den>
               </m:f>
               <m:r>
@@ -12120,12 +12733,30 @@
                       </m:ctrlPr>
                     </m:sSupPr>
                     <m:e>
-                      <m:r>
-                        <w:rPr>
-                          <w:rFonts w:ascii="Cambria Math" w:hAnsi="Cambria Math"/>
-                        </w:rPr>
-                        <m:t>r</m:t>
-                      </m:r>
+                      <m:d>
+                        <m:dPr>
+                          <m:begChr m:val="‖"/>
+                          <m:endChr m:val="‖"/>
+                          <m:ctrlPr>
+                            <w:rPr>
+                              <w:rFonts w:ascii="Cambria Math" w:hAnsi="Cambria Math"/>
+                              <w:b/>
+                              <w:i/>
+                            </w:rPr>
+                          </m:ctrlPr>
+                        </m:dPr>
+                        <m:e>
+                          <m:r>
+                            <m:rPr>
+                              <m:sty m:val="bi"/>
+                            </m:rPr>
+                            <w:rPr>
+                              <w:rFonts w:ascii="Cambria Math" w:hAnsi="Cambria Math"/>
+                            </w:rPr>
+                            <m:t>r</m:t>
+                          </m:r>
+                        </m:e>
+                      </m:d>
                     </m:e>
                     <m:sup>
                       <m:r>
@@ -12133,58 +12764,6 @@
                           <w:rFonts w:ascii="Cambria Math" w:hAnsi="Cambria Math"/>
                         </w:rPr>
                         <m:t>5</m:t>
-                      </m:r>
-                    </m:sup>
-                  </m:sSup>
-                </m:den>
-              </m:f>
-              <m:r>
-                <w:rPr>
-                  <w:rFonts w:ascii="Cambria Math" w:hAnsi="Cambria Math"/>
-                </w:rPr>
-                <m:t>+</m:t>
-              </m:r>
-              <m:f>
-                <m:fPr>
-                  <m:ctrlPr>
-                    <w:rPr>
-                      <w:rFonts w:ascii="Cambria Math" w:hAnsi="Cambria Math"/>
-                      <w:i/>
-                    </w:rPr>
-                  </m:ctrlPr>
-                </m:fPr>
-                <m:num>
-                  <m:r>
-                    <w:rPr>
-                      <w:rFonts w:ascii="Cambria Math" w:hAnsi="Cambria Math"/>
-                    </w:rPr>
-                    <m:t>1</m:t>
-                  </m:r>
-                </m:num>
-                <m:den>
-                  <m:sSup>
-                    <m:sSupPr>
-                      <m:ctrlPr>
-                        <w:rPr>
-                          <w:rFonts w:ascii="Cambria Math" w:hAnsi="Cambria Math"/>
-                          <w:i/>
-                        </w:rPr>
-                      </m:ctrlPr>
-                    </m:sSupPr>
-                    <m:e>
-                      <m:r>
-                        <w:rPr>
-                          <w:rFonts w:ascii="Cambria Math" w:hAnsi="Cambria Math"/>
-                        </w:rPr>
-                        <m:t>r</m:t>
-                      </m:r>
-                    </m:e>
-                    <m:sup>
-                      <m:r>
-                        <w:rPr>
-                          <w:rFonts w:ascii="Cambria Math" w:hAnsi="Cambria Math"/>
-                        </w:rPr>
-                        <m:t>3</m:t>
                       </m:r>
                     </m:sup>
                   </m:sSup>
@@ -12204,6 +12783,11 @@
       </w:r>
     </w:p>
     <w:p>
+      <w:pPr>
+        <w:rPr>
+          <w:rFonts w:hint="eastAsia"/>
+        </w:rPr>
+      </w:pPr>
       <m:oMathPara>
         <m:oMath>
           <m:sSup>
@@ -12475,58 +13059,6 @@
                           <w:rFonts w:ascii="Cambria Math" w:hAnsi="Cambria Math"/>
                         </w:rPr>
                         <m:t>5</m:t>
-                      </m:r>
-                    </m:sup>
-                  </m:sSup>
-                </m:den>
-              </m:f>
-              <m:r>
-                <w:rPr>
-                  <w:rFonts w:ascii="Cambria Math" w:hAnsi="Cambria Math"/>
-                </w:rPr>
-                <m:t>+</m:t>
-              </m:r>
-              <m:f>
-                <m:fPr>
-                  <m:ctrlPr>
-                    <w:rPr>
-                      <w:rFonts w:ascii="Cambria Math" w:hAnsi="Cambria Math"/>
-                      <w:i/>
-                    </w:rPr>
-                  </m:ctrlPr>
-                </m:fPr>
-                <m:num>
-                  <m:r>
-                    <w:rPr>
-                      <w:rFonts w:ascii="Cambria Math" w:hAnsi="Cambria Math"/>
-                    </w:rPr>
-                    <m:t>1</m:t>
-                  </m:r>
-                </m:num>
-                <m:den>
-                  <m:sSup>
-                    <m:sSupPr>
-                      <m:ctrlPr>
-                        <w:rPr>
-                          <w:rFonts w:ascii="Cambria Math" w:hAnsi="Cambria Math"/>
-                          <w:i/>
-                        </w:rPr>
-                      </m:ctrlPr>
-                    </m:sSupPr>
-                    <m:e>
-                      <m:r>
-                        <w:rPr>
-                          <w:rFonts w:ascii="Cambria Math" w:hAnsi="Cambria Math"/>
-                        </w:rPr>
-                        <m:t>r</m:t>
-                      </m:r>
-                    </m:e>
-                    <m:sup>
-                      <m:r>
-                        <w:rPr>
-                          <w:rFonts w:ascii="Cambria Math" w:hAnsi="Cambria Math"/>
-                        </w:rPr>
-                        <m:t>3</m:t>
                       </m:r>
                     </m:sup>
                   </m:sSup>
@@ -12871,58 +13403,6 @@
                   </m:sSup>
                 </m:den>
               </m:f>
-              <m:r>
-                <w:rPr>
-                  <w:rFonts w:ascii="Cambria Math" w:hAnsi="Cambria Math"/>
-                </w:rPr>
-                <m:t>+</m:t>
-              </m:r>
-              <m:f>
-                <m:fPr>
-                  <m:ctrlPr>
-                    <w:rPr>
-                      <w:rFonts w:ascii="Cambria Math" w:hAnsi="Cambria Math"/>
-                      <w:i/>
-                    </w:rPr>
-                  </m:ctrlPr>
-                </m:fPr>
-                <m:num>
-                  <m:r>
-                    <w:rPr>
-                      <w:rFonts w:ascii="Cambria Math" w:hAnsi="Cambria Math"/>
-                    </w:rPr>
-                    <m:t>1</m:t>
-                  </m:r>
-                </m:num>
-                <m:den>
-                  <m:sSup>
-                    <m:sSupPr>
-                      <m:ctrlPr>
-                        <w:rPr>
-                          <w:rFonts w:ascii="Cambria Math" w:hAnsi="Cambria Math"/>
-                          <w:i/>
-                        </w:rPr>
-                      </m:ctrlPr>
-                    </m:sSupPr>
-                    <m:e>
-                      <m:r>
-                        <w:rPr>
-                          <w:rFonts w:ascii="Cambria Math" w:hAnsi="Cambria Math"/>
-                        </w:rPr>
-                        <m:t>r</m:t>
-                      </m:r>
-                    </m:e>
-                    <m:sup>
-                      <m:r>
-                        <w:rPr>
-                          <w:rFonts w:ascii="Cambria Math" w:hAnsi="Cambria Math"/>
-                        </w:rPr>
-                        <m:t>3</m:t>
-                      </m:r>
-                    </m:sup>
-                  </m:sSup>
-                </m:den>
-              </m:f>
             </m:e>
           </m:d>
           <m:sSup>
@@ -13156,151 +13636,24 @@
                   </m:sSup>
                 </m:den>
               </m:f>
-              <m:r>
-                <w:rPr>
-                  <w:rFonts w:ascii="Cambria Math" w:hAnsi="Cambria Math"/>
-                </w:rPr>
-                <m:t>+</m:t>
-              </m:r>
-              <m:f>
-                <m:fPr>
-                  <m:ctrlPr>
-                    <w:rPr>
-                      <w:rFonts w:ascii="Cambria Math" w:hAnsi="Cambria Math"/>
-                      <w:i/>
-                    </w:rPr>
-                  </m:ctrlPr>
-                </m:fPr>
-                <m:num>
-                  <m:r>
-                    <w:rPr>
-                      <w:rFonts w:ascii="Cambria Math" w:hAnsi="Cambria Math"/>
-                    </w:rPr>
-                    <m:t>1</m:t>
-                  </m:r>
-                </m:num>
-                <m:den>
-                  <m:r>
-                    <w:rPr>
-                      <w:rFonts w:ascii="Cambria Math" w:hAnsi="Cambria Math"/>
-                    </w:rPr>
-                    <m:t>r</m:t>
-                  </m:r>
-                </m:den>
-              </m:f>
-            </m:e>
-          </m:d>
-        </m:oMath>
-      </m:oMathPara>
-    </w:p>
-    <w:p>
-      <w:r>
-        <w:rPr>
-          <w:rFonts w:hint="eastAsia"/>
-        </w:rPr>
-        <w:t>※この結果は怪しい。</w:t>
-      </w:r>
-      <w:r>
-        <w:rPr>
-          <w:rFonts w:hint="eastAsia"/>
-        </w:rPr>
-        <w:t>Master thesis</w:t>
-      </w:r>
-      <w:r>
-        <w:rPr>
-          <w:rFonts w:hint="eastAsia"/>
-        </w:rPr>
-        <w:t>の資料によると、</w:t>
-      </w:r>
-    </w:p>
-    <w:p>
-      <m:oMathPara>
-        <m:oMath>
-          <m:sSup>
-            <m:sSupPr>
-              <m:ctrlPr>
-                <w:rPr>
-                  <w:rFonts w:ascii="Cambria Math" w:hAnsi="Cambria Math"/>
-                  <w:i/>
-                </w:rPr>
-              </m:ctrlPr>
-            </m:sSupPr>
-            <m:e>
-              <m:r>
-                <w:rPr>
-                  <w:rFonts w:ascii="Cambria Math" w:hAnsi="Cambria Math"/>
-                </w:rPr>
-                <m:t>∇</m:t>
-              </m:r>
-            </m:e>
-            <m:sup>
-              <m:r>
-                <w:rPr>
-                  <w:rFonts w:ascii="Cambria Math" w:hAnsi="Cambria Math"/>
-                </w:rPr>
-                <m:t>2</m:t>
-              </m:r>
-            </m:sup>
-          </m:sSup>
-          <m:sSub>
-            <m:sSubPr>
-              <m:ctrlPr>
-                <w:rPr>
-                  <w:rFonts w:ascii="Cambria Math" w:hAnsi="Cambria Math"/>
-                </w:rPr>
-              </m:ctrlPr>
-            </m:sSubPr>
-            <m:e>
-              <m:r>
-                <m:rPr>
-                  <m:sty m:val="p"/>
-                </m:rPr>
-                <w:rPr>
-                  <w:rFonts w:ascii="Cambria Math" w:hAnsi="Cambria Math"/>
-                </w:rPr>
-                <m:t>W</m:t>
-              </m:r>
-            </m:e>
-            <m:sub>
-              <m:r>
-                <m:rPr>
-                  <m:sty m:val="p"/>
-                </m:rPr>
-                <w:rPr>
-                  <w:rFonts w:ascii="Cambria Math" w:hAnsi="Cambria Math"/>
-                </w:rPr>
-                <m:t>viscosity</m:t>
-              </m:r>
-            </m:sub>
-          </m:sSub>
-          <m:d>
-            <m:dPr>
-              <m:ctrlPr>
-                <w:rPr>
-                  <w:rFonts w:ascii="Cambria Math" w:hAnsi="Cambria Math"/>
-                  <w:i/>
-                </w:rPr>
-              </m:ctrlPr>
-            </m:dPr>
-            <m:e>
-              <m:r>
-                <m:rPr>
-                  <m:sty m:val="bi"/>
-                </m:rPr>
-                <w:rPr>
-                  <w:rFonts w:ascii="Cambria Math" w:hAnsi="Cambria Math"/>
-                </w:rPr>
-                <m:t>r</m:t>
-              </m:r>
-              <m:r>
-                <w:rPr>
-                  <w:rFonts w:ascii="Cambria Math" w:hAnsi="Cambria Math"/>
-                </w:rPr>
-                <m:t>,h</m:t>
-              </m:r>
             </m:e>
           </m:d>
           <m:r>
+            <m:rPr>
+              <m:sty m:val="p"/>
+            </m:rPr>
+            <w:rPr>
+              <w:rFonts w:ascii="Cambria Math" w:hAnsi="Cambria Math"/>
+            </w:rPr>
+            <w:br/>
+          </m:r>
+        </m:oMath>
+        <m:oMath>
+          <m:r>
+            <m:rPr>
+              <m:sty m:val="p"/>
+              <m:aln/>
+            </m:rPr>
             <w:rPr>
               <w:rFonts w:ascii="Cambria Math" w:hAnsi="Cambria Math"/>
             </w:rPr>
@@ -13402,6 +13755,8 @@
           </m:d>
         </m:oMath>
       </m:oMathPara>
+      <w:bookmarkStart w:id="0" w:name="_GoBack"/>
+      <w:bookmarkEnd w:id="0"/>
     </w:p>
     <w:p>
       <w:pPr>
@@ -13618,7 +13973,7 @@
           <w:rPr>
             <w:noProof/>
           </w:rPr>
-          <w:t>1</w:t>
+          <w:t>4</w:t>
         </w:r>
         <w:r>
           <w:rPr>
@@ -15322,7 +15677,9 @@
     <w:rsid w:val="000B5541"/>
     <w:rsid w:val="001B28B3"/>
     <w:rsid w:val="009B3B59"/>
+    <w:rsid w:val="009D76CD"/>
     <w:rsid w:val="00DA664D"/>
+    <w:rsid w:val="00DE2D76"/>
     <w:rsid w:val="00E23756"/>
     <w:rsid w:val="00ED3D96"/>
     <w:rsid w:val="00EF5EA7"/>
@@ -15539,7 +15896,7 @@
     <w:basedOn w:val="DefaultParagraphFont"/>
     <w:uiPriority w:val="99"/>
     <w:semiHidden/>
-    <w:rsid w:val="00ED3D96"/>
+    <w:rsid w:val="009D76CD"/>
     <w:rPr>
       <w:color w:val="808080"/>
     </w:rPr>
@@ -15743,7 +16100,7 @@
     <w:basedOn w:val="DefaultParagraphFont"/>
     <w:uiPriority w:val="99"/>
     <w:semiHidden/>
-    <w:rsid w:val="00ED3D96"/>
+    <w:rsid w:val="009D76CD"/>
     <w:rPr>
       <w:color w:val="808080"/>
     </w:rPr>

</xml_diff>